<commit_message>
Update oct 11 (format)
</commit_message>
<xml_diff>
--- a/Meeting Minutes/Oct 11.docx
+++ b/Meeting Minutes/Oct 11.docx
@@ -803,18 +803,8 @@
         </w:rPr>
         <w:t>Get encoders working</w:t>
       </w:r>
-    </w:p>
-    <w:p>
-      <w:pPr>
-        <w:numPr>
-          <w:ilvl w:val="0"/>
-          <w:numId w:val="23"/>
-        </w:numPr>
-        <w:rPr>
-          <w:rFonts w:cs="Arial"/>
-          <w:szCs w:val="20"/>
-        </w:rPr>
-      </w:pPr>
+      <w:bookmarkStart w:id="2" w:name="_GoBack"/>
+      <w:bookmarkEnd w:id="2"/>
     </w:p>
     <w:p>
       <w:pPr>
@@ -1106,7 +1096,21 @@
                 <w:sz w:val="18"/>
                 <w:szCs w:val="18"/>
               </w:rPr>
-              <w:t>October 28, 2016</w:t>
+              <w:t xml:space="preserve">October </w:t>
+            </w:r>
+            <w:r>
+              <w:rPr>
+                <w:sz w:val="18"/>
+                <w:szCs w:val="18"/>
+              </w:rPr>
+              <w:t>14</w:t>
+            </w:r>
+            <w:r>
+              <w:rPr>
+                <w:sz w:val="18"/>
+                <w:szCs w:val="18"/>
+              </w:rPr>
+              <w:t>, 2016</w:t>
             </w:r>
           </w:p>
         </w:tc>
@@ -1216,7 +1220,14 @@
                 <w:sz w:val="18"/>
                 <w:szCs w:val="18"/>
               </w:rPr>
-              <w:t>October 28, 2016</w:t>
+              <w:t>October 14</w:t>
+            </w:r>
+            <w:r>
+              <w:rPr>
+                <w:sz w:val="18"/>
+                <w:szCs w:val="18"/>
+              </w:rPr>
+              <w:t>, 2016</w:t>
             </w:r>
           </w:p>
         </w:tc>
@@ -1328,7 +1339,21 @@
                 <w:sz w:val="18"/>
                 <w:szCs w:val="18"/>
               </w:rPr>
-              <w:t>October 28, 2016</w:t>
+              <w:t xml:space="preserve">October </w:t>
+            </w:r>
+            <w:r>
+              <w:rPr>
+                <w:sz w:val="18"/>
+                <w:szCs w:val="18"/>
+              </w:rPr>
+              <w:t>14</w:t>
+            </w:r>
+            <w:r>
+              <w:rPr>
+                <w:sz w:val="18"/>
+                <w:szCs w:val="18"/>
+              </w:rPr>
+              <w:t>, 2016</w:t>
             </w:r>
           </w:p>
         </w:tc>
@@ -1438,7 +1463,21 @@
                 <w:sz w:val="18"/>
                 <w:szCs w:val="18"/>
               </w:rPr>
-              <w:t>October 28, 2016</w:t>
+              <w:t xml:space="preserve">October </w:t>
+            </w:r>
+            <w:r>
+              <w:rPr>
+                <w:sz w:val="18"/>
+                <w:szCs w:val="18"/>
+              </w:rPr>
+              <w:t>14</w:t>
+            </w:r>
+            <w:r>
+              <w:rPr>
+                <w:sz w:val="18"/>
+                <w:szCs w:val="18"/>
+              </w:rPr>
+              <w:t>, 2016</w:t>
             </w:r>
           </w:p>
         </w:tc>
@@ -1548,7 +1587,21 @@
                 <w:sz w:val="18"/>
                 <w:szCs w:val="18"/>
               </w:rPr>
-              <w:t>October 28, 2016</w:t>
+              <w:t xml:space="preserve">October </w:t>
+            </w:r>
+            <w:r>
+              <w:rPr>
+                <w:sz w:val="18"/>
+                <w:szCs w:val="18"/>
+              </w:rPr>
+              <w:t>14</w:t>
+            </w:r>
+            <w:r>
+              <w:rPr>
+                <w:sz w:val="18"/>
+                <w:szCs w:val="18"/>
+              </w:rPr>
+              <w:t>, 2016</w:t>
             </w:r>
           </w:p>
         </w:tc>
@@ -1662,7 +1715,21 @@
                 <w:sz w:val="18"/>
                 <w:szCs w:val="18"/>
               </w:rPr>
-              <w:t>October 28, 2016</w:t>
+              <w:t xml:space="preserve">October </w:t>
+            </w:r>
+            <w:r>
+              <w:rPr>
+                <w:sz w:val="18"/>
+                <w:szCs w:val="18"/>
+              </w:rPr>
+              <w:t>14</w:t>
+            </w:r>
+            <w:r>
+              <w:rPr>
+                <w:sz w:val="18"/>
+                <w:szCs w:val="18"/>
+              </w:rPr>
+              <w:t>, 2016</w:t>
             </w:r>
           </w:p>
         </w:tc>
@@ -1772,10 +1839,22 @@
                 <w:sz w:val="18"/>
                 <w:szCs w:val="18"/>
               </w:rPr>
-              <w:t>October 12, 2016</w:t>
+              <w:t xml:space="preserve">October </w:t>
             </w:r>
-            <w:bookmarkStart w:id="2" w:name="_GoBack"/>
-            <w:bookmarkEnd w:id="2"/>
+            <w:r>
+              <w:rPr>
+                <w:sz w:val="18"/>
+                <w:szCs w:val="18"/>
+              </w:rPr>
+              <w:t>14</w:t>
+            </w:r>
+            <w:r>
+              <w:rPr>
+                <w:sz w:val="18"/>
+                <w:szCs w:val="18"/>
+              </w:rPr>
+              <w:t>, 2016</w:t>
+            </w:r>
           </w:p>
         </w:tc>
       </w:tr>

</xml_diff>